<commit_message>
changes in queries asked in viva
</commit_message>
<xml_diff>
--- a/Banking_System_Assignment/SQL/Task 2/Task_2_Queries_With_Output.docx
+++ b/Banking_System_Assignment/SQL/Task 2/Task_2_Queries_With_Output.docx
@@ -162,6 +162,9 @@
     <w:p/>
     <w:p>
       <w:r>
+        <w:rPr>
+          <w:noProof/>
+        </w:rPr>
         <w:drawing>
           <wp:inline distT="0" distB="0" distL="0" distR="0" wp14:anchorId="443F46E0" wp14:editId="0FF03C00">
             <wp:extent cx="5943600" cy="2109470"/>
@@ -210,13 +213,8 @@
       <w:r>
         <w:t xml:space="preserve"> </w:t>
       </w:r>
-      <w:proofErr w:type="gramStart"/>
-      <w:r>
-        <w:t>Write</w:t>
-      </w:r>
-      <w:proofErr w:type="gramEnd"/>
-      <w:r>
-        <w:t xml:space="preserve"> a</w:t>
+      <w:r>
+        <w:t>Write a</w:t>
       </w:r>
       <w:r>
         <w:t>n</w:t>
@@ -432,6 +430,9 @@
     <w:p/>
     <w:p>
       <w:r>
+        <w:rPr>
+          <w:noProof/>
+        </w:rPr>
         <w:drawing>
           <wp:inline distT="0" distB="0" distL="0" distR="0" wp14:anchorId="33F7C041" wp14:editId="672FFA34">
             <wp:extent cx="5943600" cy="1950085"/>
@@ -486,22 +487,7 @@
         <w:t xml:space="preserve"> </w:t>
       </w:r>
       <w:r>
-        <w:rPr>
-          <w:rStyle w:val="IntenseEmphasis"/>
-        </w:rPr>
-        <w:t>Write a</w:t>
-      </w:r>
-      <w:r>
-        <w:rPr>
-          <w:rStyle w:val="IntenseEmphasis"/>
-        </w:rPr>
-        <w:t>n</w:t>
-      </w:r>
-      <w:r>
-        <w:rPr>
-          <w:rStyle w:val="IntenseEmphasis"/>
-        </w:rPr>
-        <w:t xml:space="preserve"> SQL query to increase the balance of a specific account by a certain amount.</w:t>
+        <w:t>Write an SQL query to increase the balance of a specific account by a certain amount.</w:t>
       </w:r>
     </w:p>
     <w:p>
@@ -514,13 +500,7 @@
         <w:rPr>
           <w:rStyle w:val="IntenseEmphasis"/>
         </w:rPr>
-        <w:t xml:space="preserve">Query - </w:t>
-      </w:r>
-      <w:r>
-        <w:rPr>
-          <w:rStyle w:val="IntenseEmphasis"/>
-        </w:rPr>
-        <w:t>UPDATE ACCOUNTS</w:t>
+        <w:t>Query - UPDATE ACCOUNTS</w:t>
       </w:r>
     </w:p>
     <w:p>
@@ -566,6 +546,9 @@
     <w:p/>
     <w:p>
       <w:r>
+        <w:rPr>
+          <w:noProof/>
+        </w:rPr>
         <w:drawing>
           <wp:inline distT="0" distB="0" distL="0" distR="0" wp14:anchorId="3719C699" wp14:editId="13EF51F1">
             <wp:extent cx="5943600" cy="1607820"/>
@@ -614,47 +597,14 @@
         <w:t xml:space="preserve">Q – </w:t>
       </w:r>
       <w:r>
-        <w:rPr>
-          <w:rStyle w:val="IntenseEmphasis"/>
-        </w:rPr>
-        <w:t>4.</w:t>
-      </w:r>
-      <w:r>
-        <w:rPr>
-          <w:rStyle w:val="IntenseEmphasis"/>
-        </w:rPr>
-        <w:t xml:space="preserve"> </w:t>
-      </w:r>
-      <w:r>
-        <w:rPr>
-          <w:rStyle w:val="IntenseEmphasis"/>
-        </w:rPr>
-        <w:t>Write a</w:t>
-      </w:r>
-      <w:r>
-        <w:rPr>
-          <w:rStyle w:val="IntenseEmphasis"/>
-        </w:rPr>
-        <w:t>n</w:t>
-      </w:r>
-      <w:r>
-        <w:rPr>
-          <w:rStyle w:val="IntenseEmphasis"/>
-        </w:rPr>
-        <w:t xml:space="preserve"> SQL query to Combine first and last names of customers as a </w:t>
-      </w:r>
-      <w:proofErr w:type="spellStart"/>
-      <w:r>
-        <w:rPr>
-          <w:rStyle w:val="IntenseEmphasis"/>
-        </w:rPr>
+        <w:t xml:space="preserve">4. Write an SQL query to Combine first and last names of customers as a </w:t>
+      </w:r>
+      <w:proofErr w:type="spellStart"/>
+      <w:r>
         <w:t>full_name</w:t>
       </w:r>
       <w:proofErr w:type="spellEnd"/>
       <w:r>
-        <w:rPr>
-          <w:rStyle w:val="IntenseEmphasis"/>
-        </w:rPr>
         <w:t>.</w:t>
       </w:r>
     </w:p>
@@ -668,13 +618,7 @@
         <w:rPr>
           <w:rStyle w:val="IntenseEmphasis"/>
         </w:rPr>
-        <w:t xml:space="preserve">Query - </w:t>
-      </w:r>
-      <w:r>
-        <w:rPr>
-          <w:rStyle w:val="IntenseEmphasis"/>
-        </w:rPr>
-        <w:t xml:space="preserve">SELECT </w:t>
+        <w:t xml:space="preserve">Query - SELECT </w:t>
       </w:r>
       <w:proofErr w:type="gramStart"/>
       <w:r>
@@ -736,6 +680,9 @@
     </w:p>
     <w:p>
       <w:r>
+        <w:rPr>
+          <w:noProof/>
+        </w:rPr>
         <w:lastRenderedPageBreak/>
         <w:drawing>
           <wp:inline distT="0" distB="0" distL="0" distR="0" wp14:anchorId="7CBF79D6" wp14:editId="21840EBD">
@@ -833,6 +780,9 @@
     </w:p>
     <w:p>
       <w:r>
+        <w:rPr>
+          <w:noProof/>
+        </w:rPr>
         <w:drawing>
           <wp:inline distT="0" distB="0" distL="0" distR="0" wp14:anchorId="23CA1B46" wp14:editId="72763221">
             <wp:extent cx="5943600" cy="1586230"/>
@@ -909,6 +859,9 @@
     </w:p>
     <w:p>
       <w:r>
+        <w:rPr>
+          <w:noProof/>
+        </w:rPr>
         <w:drawing>
           <wp:inline distT="0" distB="0" distL="0" distR="0" wp14:anchorId="43B6C11A" wp14:editId="6C45141E">
             <wp:extent cx="5943600" cy="1644015"/>
@@ -995,6 +948,9 @@
     </w:p>
     <w:p>
       <w:r>
+        <w:rPr>
+          <w:noProof/>
+        </w:rPr>
         <w:drawing>
           <wp:inline distT="0" distB="0" distL="0" distR="0" wp14:anchorId="4200F15D" wp14:editId="65136AD1">
             <wp:extent cx="5943600" cy="1488440"/>
@@ -1079,6 +1035,9 @@
     </w:p>
     <w:p>
       <w:r>
+        <w:rPr>
+          <w:noProof/>
+        </w:rPr>
         <w:drawing>
           <wp:inline distT="0" distB="0" distL="0" distR="0" wp14:anchorId="44A02F22" wp14:editId="5857F5EC">
             <wp:extent cx="5943600" cy="1501775"/>
@@ -1158,6 +1117,9 @@
     </w:p>
     <w:p>
       <w:r>
+        <w:rPr>
+          <w:noProof/>
+        </w:rPr>
         <w:drawing>
           <wp:inline distT="0" distB="0" distL="0" distR="0" wp14:anchorId="35F57D4A" wp14:editId="155DC7A8">
             <wp:extent cx="5943600" cy="1389380"/>

</xml_diff>